<commit_message>
Make minor style changes
</commit_message>
<xml_diff>
--- a/asp1_style_reference.docx
+++ b/asp1_style_reference.docx
@@ -168,14 +168,7 @@
         <w:caps/>
         <w:color w:val="444D26" w:themeColor="text2"/>
       </w:rPr>
-      <w:t>Ge</w:t>
-    </w:r>
-    <w:r>
-      <w:rPr>
-        <w:caps/>
-        <w:color w:val="444D26" w:themeColor="text2"/>
-      </w:rPr>
-      <w:t>offrey A. Reed</w:t>
+      <w:t>Geoffrey A. Reed</w:t>
     </w:r>
     <w:bookmarkEnd w:id="1"/>
     <w:bookmarkEnd w:id="2"/>
@@ -294,7 +287,7 @@
   <w:abstractNum w:abstractNumId="1" w15:restartNumberingAfterBreak="0">
     <w:nsid w:val="FFFFFF7C"/>
     <w:multiLevelType w:val="singleLevel"/>
-    <w:tmpl w:val="DE307460"/>
+    <w:tmpl w:val="5E14BCF4"/>
     <w:lvl w:ilvl="0">
       <w:start w:val="1"/>
       <w:numFmt w:val="decimal"/>
@@ -311,7 +304,7 @@
   <w:abstractNum w:abstractNumId="2" w15:restartNumberingAfterBreak="0">
     <w:nsid w:val="FFFFFF7D"/>
     <w:multiLevelType w:val="singleLevel"/>
-    <w:tmpl w:val="18F82D80"/>
+    <w:tmpl w:val="EA1252EA"/>
     <w:lvl w:ilvl="0">
       <w:start w:val="1"/>
       <w:numFmt w:val="decimal"/>
@@ -328,7 +321,7 @@
   <w:abstractNum w:abstractNumId="3" w15:restartNumberingAfterBreak="0">
     <w:nsid w:val="FFFFFF7E"/>
     <w:multiLevelType w:val="singleLevel"/>
-    <w:tmpl w:val="5FCEB84E"/>
+    <w:tmpl w:val="A3161D06"/>
     <w:lvl w:ilvl="0">
       <w:start w:val="1"/>
       <w:numFmt w:val="decimal"/>
@@ -345,7 +338,7 @@
   <w:abstractNum w:abstractNumId="4" w15:restartNumberingAfterBreak="0">
     <w:nsid w:val="FFFFFF7F"/>
     <w:multiLevelType w:val="singleLevel"/>
-    <w:tmpl w:val="F84AE9A0"/>
+    <w:tmpl w:val="542EDD98"/>
     <w:lvl w:ilvl="0">
       <w:start w:val="1"/>
       <w:numFmt w:val="decimal"/>
@@ -362,7 +355,7 @@
   <w:abstractNum w:abstractNumId="5" w15:restartNumberingAfterBreak="0">
     <w:nsid w:val="FFFFFF80"/>
     <w:multiLevelType w:val="singleLevel"/>
-    <w:tmpl w:val="AB205956"/>
+    <w:tmpl w:val="D9E02420"/>
     <w:lvl w:ilvl="0">
       <w:start w:val="1"/>
       <w:numFmt w:val="bullet"/>
@@ -382,7 +375,7 @@
   <w:abstractNum w:abstractNumId="6" w15:restartNumberingAfterBreak="0">
     <w:nsid w:val="FFFFFF81"/>
     <w:multiLevelType w:val="singleLevel"/>
-    <w:tmpl w:val="18524D38"/>
+    <w:tmpl w:val="39027278"/>
     <w:lvl w:ilvl="0">
       <w:start w:val="1"/>
       <w:numFmt w:val="bullet"/>
@@ -402,7 +395,7 @@
   <w:abstractNum w:abstractNumId="7" w15:restartNumberingAfterBreak="0">
     <w:nsid w:val="FFFFFF82"/>
     <w:multiLevelType w:val="singleLevel"/>
-    <w:tmpl w:val="688E95EC"/>
+    <w:tmpl w:val="82B4A7C8"/>
     <w:lvl w:ilvl="0">
       <w:start w:val="1"/>
       <w:numFmt w:val="bullet"/>
@@ -422,7 +415,7 @@
   <w:abstractNum w:abstractNumId="8" w15:restartNumberingAfterBreak="0">
     <w:nsid w:val="FFFFFF83"/>
     <w:multiLevelType w:val="singleLevel"/>
-    <w:tmpl w:val="9F483F58"/>
+    <w:tmpl w:val="9238DB1C"/>
     <w:lvl w:ilvl="0">
       <w:start w:val="1"/>
       <w:numFmt w:val="bullet"/>
@@ -442,7 +435,7 @@
   <w:abstractNum w:abstractNumId="9" w15:restartNumberingAfterBreak="0">
     <w:nsid w:val="FFFFFF88"/>
     <w:multiLevelType w:val="singleLevel"/>
-    <w:tmpl w:val="9C2E31CE"/>
+    <w:tmpl w:val="31B20830"/>
     <w:lvl w:ilvl="0">
       <w:start w:val="1"/>
       <w:numFmt w:val="decimal"/>
@@ -459,7 +452,7 @@
   <w:abstractNum w:abstractNumId="10" w15:restartNumberingAfterBreak="0">
     <w:nsid w:val="FFFFFF89"/>
     <w:multiLevelType w:val="singleLevel"/>
-    <w:tmpl w:val="F94694B6"/>
+    <w:tmpl w:val="564C33D0"/>
     <w:lvl w:ilvl="0">
       <w:start w:val="1"/>
       <w:numFmt w:val="bullet"/>
@@ -1695,11 +1688,12 @@
   <w:style w:type="character" w:styleId="FootnoteReference">
     <w:name w:val="footnote reference"/>
     <w:basedOn w:val="CaptionChar"/>
+    <w:rsid w:val="00010FEC"/>
     <w:rPr>
       <w:b/>
       <w:bCs/>
       <w:color w:val="7C9163" w:themeColor="accent1" w:themeShade="BF"/>
-      <w:sz w:val="16"/>
+      <w:sz w:val="20"/>
       <w:szCs w:val="16"/>
       <w:vertAlign w:val="superscript"/>
     </w:rPr>

</xml_diff>

<commit_message>
Add full plot and text draft
</commit_message>
<xml_diff>
--- a/asp1_style_reference.docx
+++ b/asp1_style_reference.docx
@@ -3,6 +3,9 @@
 <w:document xmlns:wpc="http://schemas.microsoft.com/office/word/2010/wordprocessingCanvas" xmlns:cx="http://schemas.microsoft.com/office/drawing/2014/chartex" xmlns:cx1="http://schemas.microsoft.com/office/drawing/2015/9/8/chartex" xmlns:cx2="http://schemas.microsoft.com/office/drawing/2015/10/21/chartex" xmlns:cx3="http://schemas.microsoft.com/office/drawing/2016/5/9/chartex" xmlns:cx4="http://schemas.microsoft.com/office/drawing/2016/5/10/chartex" xmlns:cx5="http://schemas.microsoft.com/office/drawing/2016/5/11/chartex" xmlns:cx6="http://schemas.microsoft.com/office/drawing/2016/5/12/chartex" xmlns:cx7="http://schemas.microsoft.com/office/drawing/2016/5/13/chartex" xmlns:cx8="http://schemas.microsoft.com/office/drawing/2016/5/14/chartex" xmlns:mc="http://schemas.openxmlformats.org/markup-compatibility/2006" xmlns:aink="http://schemas.microsoft.com/office/drawing/2016/ink" xmlns:am3d="http://schemas.microsoft.com/office/drawing/2017/model3d" xmlns:o="urn:schemas-microsoft-com:office:office" xmlns:r="http://schemas.openxmlformats.org/officeDocument/2006/relationships" xmlns:m="http://schemas.openxmlformats.org/officeDocument/2006/math" xmlns:v="urn:schemas-microsoft-com:vml" xmlns:wp14="http://schemas.microsoft.com/office/word/2010/wordprocessingDrawing" xmlns:wp="http://schemas.openxmlformats.org/drawingml/2006/wordprocessingDrawing" xmlns:w10="urn:schemas-microsoft-com:office:word" xmlns:w="http://schemas.openxmlformats.org/wordprocessingml/2006/main" xmlns:w14="http://schemas.microsoft.com/office/word/2010/wordml" xmlns:w15="http://schemas.microsoft.com/office/word/2012/wordml" xmlns:w16cid="http://schemas.microsoft.com/office/word/2016/wordml/cid" xmlns:w16se="http://schemas.microsoft.com/office/word/2015/wordml/symex" xmlns:wpg="http://schemas.microsoft.com/office/word/2010/wordprocessingGroup" xmlns:wpi="http://schemas.microsoft.com/office/word/2010/wordprocessingInk" xmlns:wne="http://schemas.microsoft.com/office/word/2006/wordml" xmlns:wps="http://schemas.microsoft.com/office/word/2010/wordprocessingShape" mc:Ignorable="w14 w15 w16se w16cid wp14">
   <w:body>
     <w:p>
+      <w:pPr>
+        <w:pStyle w:val="BodyText"/>
+      </w:pPr>
       <w:bookmarkStart w:id="0" w:name="_GoBack"/>
       <w:bookmarkEnd w:id="0"/>
     </w:p>
@@ -287,7 +290,7 @@
   <w:abstractNum w:abstractNumId="1" w15:restartNumberingAfterBreak="0">
     <w:nsid w:val="FFFFFF7C"/>
     <w:multiLevelType w:val="singleLevel"/>
-    <w:tmpl w:val="5E14BCF4"/>
+    <w:tmpl w:val="0FD262BA"/>
     <w:lvl w:ilvl="0">
       <w:start w:val="1"/>
       <w:numFmt w:val="decimal"/>
@@ -304,7 +307,7 @@
   <w:abstractNum w:abstractNumId="2" w15:restartNumberingAfterBreak="0">
     <w:nsid w:val="FFFFFF7D"/>
     <w:multiLevelType w:val="singleLevel"/>
-    <w:tmpl w:val="EA1252EA"/>
+    <w:tmpl w:val="E95036B4"/>
     <w:lvl w:ilvl="0">
       <w:start w:val="1"/>
       <w:numFmt w:val="decimal"/>
@@ -321,7 +324,7 @@
   <w:abstractNum w:abstractNumId="3" w15:restartNumberingAfterBreak="0">
     <w:nsid w:val="FFFFFF7E"/>
     <w:multiLevelType w:val="singleLevel"/>
-    <w:tmpl w:val="A3161D06"/>
+    <w:tmpl w:val="683077BC"/>
     <w:lvl w:ilvl="0">
       <w:start w:val="1"/>
       <w:numFmt w:val="decimal"/>
@@ -338,7 +341,7 @@
   <w:abstractNum w:abstractNumId="4" w15:restartNumberingAfterBreak="0">
     <w:nsid w:val="FFFFFF7F"/>
     <w:multiLevelType w:val="singleLevel"/>
-    <w:tmpl w:val="542EDD98"/>
+    <w:tmpl w:val="893C66FC"/>
     <w:lvl w:ilvl="0">
       <w:start w:val="1"/>
       <w:numFmt w:val="decimal"/>
@@ -355,7 +358,7 @@
   <w:abstractNum w:abstractNumId="5" w15:restartNumberingAfterBreak="0">
     <w:nsid w:val="FFFFFF80"/>
     <w:multiLevelType w:val="singleLevel"/>
-    <w:tmpl w:val="D9E02420"/>
+    <w:tmpl w:val="B0985434"/>
     <w:lvl w:ilvl="0">
       <w:start w:val="1"/>
       <w:numFmt w:val="bullet"/>
@@ -375,7 +378,7 @@
   <w:abstractNum w:abstractNumId="6" w15:restartNumberingAfterBreak="0">
     <w:nsid w:val="FFFFFF81"/>
     <w:multiLevelType w:val="singleLevel"/>
-    <w:tmpl w:val="39027278"/>
+    <w:tmpl w:val="88301DAC"/>
     <w:lvl w:ilvl="0">
       <w:start w:val="1"/>
       <w:numFmt w:val="bullet"/>
@@ -395,7 +398,7 @@
   <w:abstractNum w:abstractNumId="7" w15:restartNumberingAfterBreak="0">
     <w:nsid w:val="FFFFFF82"/>
     <w:multiLevelType w:val="singleLevel"/>
-    <w:tmpl w:val="82B4A7C8"/>
+    <w:tmpl w:val="CFCC45AE"/>
     <w:lvl w:ilvl="0">
       <w:start w:val="1"/>
       <w:numFmt w:val="bullet"/>
@@ -415,7 +418,7 @@
   <w:abstractNum w:abstractNumId="8" w15:restartNumberingAfterBreak="0">
     <w:nsid w:val="FFFFFF83"/>
     <w:multiLevelType w:val="singleLevel"/>
-    <w:tmpl w:val="9238DB1C"/>
+    <w:tmpl w:val="FEB641C6"/>
     <w:lvl w:ilvl="0">
       <w:start w:val="1"/>
       <w:numFmt w:val="bullet"/>
@@ -435,7 +438,7 @@
   <w:abstractNum w:abstractNumId="9" w15:restartNumberingAfterBreak="0">
     <w:nsid w:val="FFFFFF88"/>
     <w:multiLevelType w:val="singleLevel"/>
-    <w:tmpl w:val="31B20830"/>
+    <w:tmpl w:val="E09AFA30"/>
     <w:lvl w:ilvl="0">
       <w:start w:val="1"/>
       <w:numFmt w:val="decimal"/>
@@ -452,7 +455,7 @@
   <w:abstractNum w:abstractNumId="10" w15:restartNumberingAfterBreak="0">
     <w:nsid w:val="FFFFFF89"/>
     <w:multiLevelType w:val="singleLevel"/>
-    <w:tmpl w:val="564C33D0"/>
+    <w:tmpl w:val="9420FE80"/>
     <w:lvl w:ilvl="0">
       <w:start w:val="1"/>
       <w:numFmt w:val="bullet"/>
@@ -1481,8 +1484,9 @@
     <w:name w:val="Body Text"/>
     <w:basedOn w:val="Normal"/>
     <w:link w:val="BodyTextChar"/>
-    <w:pPr>
-      <w:spacing w:before="180" w:after="180"/>
+    <w:rsid w:val="00966575"/>
+    <w:pPr>
+      <w:spacing w:before="180" w:after="180" w:line="240" w:lineRule="auto"/>
     </w:pPr>
   </w:style>
   <w:style w:type="paragraph" w:customStyle="1" w:styleId="FirstParagraph">
@@ -1647,6 +1651,10 @@
   <w:style w:type="paragraph" w:customStyle="1" w:styleId="ImageCaption">
     <w:name w:val="Image Caption"/>
     <w:basedOn w:val="Caption"/>
+    <w:rsid w:val="0026050C"/>
+    <w:pPr>
+      <w:spacing w:line="240" w:lineRule="auto"/>
+    </w:pPr>
   </w:style>
   <w:style w:type="paragraph" w:customStyle="1" w:styleId="Figure">
     <w:name w:val="Figure"/>
@@ -2505,7 +2513,7 @@
     <w:name w:val="Body Text Char"/>
     <w:basedOn w:val="DefaultParagraphFont"/>
     <w:link w:val="BodyText"/>
-    <w:rsid w:val="009307FC"/>
+    <w:rsid w:val="00966575"/>
   </w:style>
 </w:styles>
 </file>

</xml_diff>

<commit_message>
Update styles and prevent error propagation
</commit_message>
<xml_diff>
--- a/asp1_style_reference.docx
+++ b/asp1_style_reference.docx
@@ -4,10 +4,30 @@
   <w:body>
     <w:p>
       <w:pPr>
-        <w:pStyle w:val="BodyText"/>
-      </w:pPr>
+        <w:pStyle w:val="Title"/>
+      </w:pPr>
+      <w:r>
+        <w:t>Man of Business</w:t>
+      </w:r>
+    </w:p>
+    <w:p>
+      <w:pPr>
+        <w:pStyle w:val="Subtitle"/>
+      </w:pPr>
+      <w:r>
+        <w:t>Masculine Fortune-Seeking</w:t>
+      </w:r>
       <w:bookmarkStart w:id="0" w:name="_GoBack"/>
       <w:bookmarkEnd w:id="0"/>
+      <w:r>
+        <w:t xml:space="preserve"> in P.T. Barnum’s </w:t>
+      </w:r>
+      <w:r>
+        <w:rPr>
+          <w:i/>
+        </w:rPr>
+        <w:t>The Art of Money Getting</w:t>
+      </w:r>
     </w:p>
     <w:sectPr>
       <w:headerReference w:type="default" r:id="rId7"/>
@@ -290,7 +310,7 @@
   <w:abstractNum w:abstractNumId="1" w15:restartNumberingAfterBreak="0">
     <w:nsid w:val="FFFFFF7C"/>
     <w:multiLevelType w:val="singleLevel"/>
-    <w:tmpl w:val="0FD262BA"/>
+    <w:tmpl w:val="D6C61016"/>
     <w:lvl w:ilvl="0">
       <w:start w:val="1"/>
       <w:numFmt w:val="decimal"/>
@@ -307,7 +327,7 @@
   <w:abstractNum w:abstractNumId="2" w15:restartNumberingAfterBreak="0">
     <w:nsid w:val="FFFFFF7D"/>
     <w:multiLevelType w:val="singleLevel"/>
-    <w:tmpl w:val="E95036B4"/>
+    <w:tmpl w:val="DC985B80"/>
     <w:lvl w:ilvl="0">
       <w:start w:val="1"/>
       <w:numFmt w:val="decimal"/>
@@ -324,7 +344,7 @@
   <w:abstractNum w:abstractNumId="3" w15:restartNumberingAfterBreak="0">
     <w:nsid w:val="FFFFFF7E"/>
     <w:multiLevelType w:val="singleLevel"/>
-    <w:tmpl w:val="683077BC"/>
+    <w:tmpl w:val="C018F496"/>
     <w:lvl w:ilvl="0">
       <w:start w:val="1"/>
       <w:numFmt w:val="decimal"/>
@@ -341,7 +361,7 @@
   <w:abstractNum w:abstractNumId="4" w15:restartNumberingAfterBreak="0">
     <w:nsid w:val="FFFFFF7F"/>
     <w:multiLevelType w:val="singleLevel"/>
-    <w:tmpl w:val="893C66FC"/>
+    <w:tmpl w:val="96A6C442"/>
     <w:lvl w:ilvl="0">
       <w:start w:val="1"/>
       <w:numFmt w:val="decimal"/>
@@ -358,7 +378,7 @@
   <w:abstractNum w:abstractNumId="5" w15:restartNumberingAfterBreak="0">
     <w:nsid w:val="FFFFFF80"/>
     <w:multiLevelType w:val="singleLevel"/>
-    <w:tmpl w:val="B0985434"/>
+    <w:tmpl w:val="276473BE"/>
     <w:lvl w:ilvl="0">
       <w:start w:val="1"/>
       <w:numFmt w:val="bullet"/>
@@ -378,7 +398,7 @@
   <w:abstractNum w:abstractNumId="6" w15:restartNumberingAfterBreak="0">
     <w:nsid w:val="FFFFFF81"/>
     <w:multiLevelType w:val="singleLevel"/>
-    <w:tmpl w:val="88301DAC"/>
+    <w:tmpl w:val="A504172A"/>
     <w:lvl w:ilvl="0">
       <w:start w:val="1"/>
       <w:numFmt w:val="bullet"/>
@@ -398,7 +418,7 @@
   <w:abstractNum w:abstractNumId="7" w15:restartNumberingAfterBreak="0">
     <w:nsid w:val="FFFFFF82"/>
     <w:multiLevelType w:val="singleLevel"/>
-    <w:tmpl w:val="CFCC45AE"/>
+    <w:tmpl w:val="3D10EE04"/>
     <w:lvl w:ilvl="0">
       <w:start w:val="1"/>
       <w:numFmt w:val="bullet"/>
@@ -418,7 +438,7 @@
   <w:abstractNum w:abstractNumId="8" w15:restartNumberingAfterBreak="0">
     <w:nsid w:val="FFFFFF83"/>
     <w:multiLevelType w:val="singleLevel"/>
-    <w:tmpl w:val="FEB641C6"/>
+    <w:tmpl w:val="DD14C654"/>
     <w:lvl w:ilvl="0">
       <w:start w:val="1"/>
       <w:numFmt w:val="bullet"/>
@@ -438,7 +458,7 @@
   <w:abstractNum w:abstractNumId="9" w15:restartNumberingAfterBreak="0">
     <w:nsid w:val="FFFFFF88"/>
     <w:multiLevelType w:val="singleLevel"/>
-    <w:tmpl w:val="E09AFA30"/>
+    <w:tmpl w:val="C4E6268E"/>
     <w:lvl w:ilvl="0">
       <w:start w:val="1"/>
       <w:numFmt w:val="decimal"/>
@@ -455,7 +475,7 @@
   <w:abstractNum w:abstractNumId="10" w15:restartNumberingAfterBreak="0">
     <w:nsid w:val="FFFFFF89"/>
     <w:multiLevelType w:val="singleLevel"/>
-    <w:tmpl w:val="9420FE80"/>
+    <w:tmpl w:val="A254D966"/>
     <w:lvl w:ilvl="0">
       <w:start w:val="1"/>
       <w:numFmt w:val="bullet"/>
@@ -866,6 +886,9 @@
     <w:abstractNumId w:val="12"/>
   </w:num>
   <w:num w:numId="16">
+    <w:abstractNumId w:val="12"/>
+  </w:num>
+  <w:num w:numId="17">
     <w:abstractNumId w:val="12"/>
   </w:num>
 </w:numbering>
@@ -1591,6 +1614,10 @@
     <w:basedOn w:val="Normal"/>
     <w:uiPriority w:val="9"/>
     <w:unhideWhenUsed/>
+    <w:rsid w:val="00F547DC"/>
+    <w:pPr>
+      <w:spacing w:before="0" w:after="0" w:line="240" w:lineRule="auto"/>
+    </w:pPr>
   </w:style>
   <w:style w:type="table" w:customStyle="1" w:styleId="Table">
     <w:name w:val="Table"/>

</xml_diff>

<commit_message>
Add final revisions prior to proofread
</commit_message>
<xml_diff>
--- a/asp1_style_reference.docx
+++ b/asp1_style_reference.docx
@@ -4,30 +4,10 @@
   <w:body>
     <w:p>
       <w:pPr>
-        <w:pStyle w:val="Title"/>
-      </w:pPr>
-      <w:r>
-        <w:t>Man of Business</w:t>
-      </w:r>
-    </w:p>
-    <w:p>
-      <w:pPr>
-        <w:pStyle w:val="Subtitle"/>
-      </w:pPr>
-      <w:r>
-        <w:t>Masculine Fortune-Seeking</w:t>
-      </w:r>
+        <w:pStyle w:val="ImageCaption"/>
+      </w:pPr>
       <w:bookmarkStart w:id="0" w:name="_GoBack"/>
       <w:bookmarkEnd w:id="0"/>
-      <w:r>
-        <w:t xml:space="preserve"> in P.T. Barnum’s </w:t>
-      </w:r>
-      <w:r>
-        <w:rPr>
-          <w:i/>
-        </w:rPr>
-        <w:t>The Art of Money Getting</w:t>
-      </w:r>
     </w:p>
     <w:sectPr>
       <w:headerReference w:type="default" r:id="rId7"/>
@@ -310,7 +290,7 @@
   <w:abstractNum w:abstractNumId="1" w15:restartNumberingAfterBreak="0">
     <w:nsid w:val="FFFFFF7C"/>
     <w:multiLevelType w:val="singleLevel"/>
-    <w:tmpl w:val="D6C61016"/>
+    <w:tmpl w:val="570AB324"/>
     <w:lvl w:ilvl="0">
       <w:start w:val="1"/>
       <w:numFmt w:val="decimal"/>
@@ -327,7 +307,7 @@
   <w:abstractNum w:abstractNumId="2" w15:restartNumberingAfterBreak="0">
     <w:nsid w:val="FFFFFF7D"/>
     <w:multiLevelType w:val="singleLevel"/>
-    <w:tmpl w:val="DC985B80"/>
+    <w:tmpl w:val="D7BE0B14"/>
     <w:lvl w:ilvl="0">
       <w:start w:val="1"/>
       <w:numFmt w:val="decimal"/>
@@ -344,7 +324,7 @@
   <w:abstractNum w:abstractNumId="3" w15:restartNumberingAfterBreak="0">
     <w:nsid w:val="FFFFFF7E"/>
     <w:multiLevelType w:val="singleLevel"/>
-    <w:tmpl w:val="C018F496"/>
+    <w:tmpl w:val="27AC4EA8"/>
     <w:lvl w:ilvl="0">
       <w:start w:val="1"/>
       <w:numFmt w:val="decimal"/>
@@ -361,7 +341,7 @@
   <w:abstractNum w:abstractNumId="4" w15:restartNumberingAfterBreak="0">
     <w:nsid w:val="FFFFFF7F"/>
     <w:multiLevelType w:val="singleLevel"/>
-    <w:tmpl w:val="96A6C442"/>
+    <w:tmpl w:val="F87EB116"/>
     <w:lvl w:ilvl="0">
       <w:start w:val="1"/>
       <w:numFmt w:val="decimal"/>
@@ -378,7 +358,7 @@
   <w:abstractNum w:abstractNumId="5" w15:restartNumberingAfterBreak="0">
     <w:nsid w:val="FFFFFF80"/>
     <w:multiLevelType w:val="singleLevel"/>
-    <w:tmpl w:val="276473BE"/>
+    <w:tmpl w:val="9F6A1A50"/>
     <w:lvl w:ilvl="0">
       <w:start w:val="1"/>
       <w:numFmt w:val="bullet"/>
@@ -398,7 +378,7 @@
   <w:abstractNum w:abstractNumId="6" w15:restartNumberingAfterBreak="0">
     <w:nsid w:val="FFFFFF81"/>
     <w:multiLevelType w:val="singleLevel"/>
-    <w:tmpl w:val="A504172A"/>
+    <w:tmpl w:val="27F074C2"/>
     <w:lvl w:ilvl="0">
       <w:start w:val="1"/>
       <w:numFmt w:val="bullet"/>
@@ -418,7 +398,7 @@
   <w:abstractNum w:abstractNumId="7" w15:restartNumberingAfterBreak="0">
     <w:nsid w:val="FFFFFF82"/>
     <w:multiLevelType w:val="singleLevel"/>
-    <w:tmpl w:val="3D10EE04"/>
+    <w:tmpl w:val="0D864658"/>
     <w:lvl w:ilvl="0">
       <w:start w:val="1"/>
       <w:numFmt w:val="bullet"/>
@@ -438,7 +418,7 @@
   <w:abstractNum w:abstractNumId="8" w15:restartNumberingAfterBreak="0">
     <w:nsid w:val="FFFFFF83"/>
     <w:multiLevelType w:val="singleLevel"/>
-    <w:tmpl w:val="DD14C654"/>
+    <w:tmpl w:val="C1B4B1F8"/>
     <w:lvl w:ilvl="0">
       <w:start w:val="1"/>
       <w:numFmt w:val="bullet"/>
@@ -458,7 +438,7 @@
   <w:abstractNum w:abstractNumId="9" w15:restartNumberingAfterBreak="0">
     <w:nsid w:val="FFFFFF88"/>
     <w:multiLevelType w:val="singleLevel"/>
-    <w:tmpl w:val="C4E6268E"/>
+    <w:tmpl w:val="B0BA5D12"/>
     <w:lvl w:ilvl="0">
       <w:start w:val="1"/>
       <w:numFmt w:val="decimal"/>
@@ -475,7 +455,7 @@
   <w:abstractNum w:abstractNumId="10" w15:restartNumberingAfterBreak="0">
     <w:nsid w:val="FFFFFF89"/>
     <w:multiLevelType w:val="singleLevel"/>
-    <w:tmpl w:val="A254D966"/>
+    <w:tmpl w:val="CC046C1A"/>
     <w:lvl w:ilvl="0">
       <w:start w:val="1"/>
       <w:numFmt w:val="bullet"/>
@@ -889,6 +869,9 @@
     <w:abstractNumId w:val="12"/>
   </w:num>
   <w:num w:numId="17">
+    <w:abstractNumId w:val="12"/>
+  </w:num>
+  <w:num w:numId="18">
     <w:abstractNumId w:val="12"/>
   </w:num>
 </w:numbering>
@@ -1507,9 +1490,9 @@
     <w:name w:val="Body Text"/>
     <w:basedOn w:val="Normal"/>
     <w:link w:val="BodyTextChar"/>
-    <w:rsid w:val="00966575"/>
-    <w:pPr>
-      <w:spacing w:before="180" w:after="180" w:line="240" w:lineRule="auto"/>
+    <w:rsid w:val="00E800F1"/>
+    <w:pPr>
+      <w:spacing w:before="60" w:after="60" w:line="240" w:lineRule="auto"/>
     </w:pPr>
   </w:style>
   <w:style w:type="paragraph" w:customStyle="1" w:styleId="FirstParagraph">
@@ -2540,7 +2523,7 @@
     <w:name w:val="Body Text Char"/>
     <w:basedOn w:val="DefaultParagraphFont"/>
     <w:link w:val="BodyText"/>
-    <w:rsid w:val="00966575"/>
+    <w:rsid w:val="00E800F1"/>
   </w:style>
 </w:styles>
 </file>

</xml_diff>